<commit_message>
Modifiqué el documento word
</commit_message>
<xml_diff>
--- a/KILLA HUK.docx
+++ b/KILLA HUK.docx
@@ -106,6 +106,20 @@
           </w14:textOutline>
         </w:rPr>
         <w:t>ciclo, Ingeniería Electrónica, UPC</w:t>
+      </w:r>
+      <w:r>
+        <w:rPr>
+          <w:rFonts w:eastAsiaTheme="minorEastAsia" w:cs="Times New Roman"/>
+          <w:sz w:val="26"/>
+          <w:szCs w:val="26"/>
+          <w:lang w:val="es-PE"/>
+          <w14:textOutline w14:w="0" w14:cap="flat" w14:cmpd="sng" w14:algn="ctr">
+            <w14:noFill/>
+            <w14:prstDash w14:val="solid"/>
+            <w14:round/>
+          </w14:textOutline>
+        </w:rPr>
+        <w:t xml:space="preserve"> BLABLA</w:t>
       </w:r>
     </w:p>
     <w:p>

</xml_diff>

<commit_message>
Modificación del documento .docx
</commit_message>
<xml_diff>
--- a/KILLA HUK.docx
+++ b/KILLA HUK.docx
@@ -137,8 +137,24 @@
           </w14:textOutline>
         </w:rPr>
         <w:tab/>
-        <w:t>, blasdas</w:t>
-      </w:r>
+        <w:t xml:space="preserve">, </w:t>
+      </w:r>
+      <w:proofErr w:type="spellStart"/>
+      <w:r>
+        <w:rPr>
+          <w:rFonts w:eastAsiaTheme="minorEastAsia" w:cs="Times New Roman"/>
+          <w:sz w:val="26"/>
+          <w:szCs w:val="26"/>
+          <w:lang w:val="es-PE"/>
+          <w14:textOutline w14:w="0" w14:cap="flat" w14:cmpd="sng" w14:algn="ctr">
+            <w14:noFill/>
+            <w14:prstDash w14:val="solid"/>
+            <w14:round/>
+          </w14:textOutline>
+        </w:rPr>
+        <w:t>blasdas</w:t>
+      </w:r>
+      <w:proofErr w:type="spellEnd"/>
     </w:p>
     <w:p>
       <w:pPr>
@@ -1076,6 +1092,26 @@
           <w:lang w:val="es-PE"/>
         </w:rPr>
       </w:pPr>
+      <w:r>
+        <w:rPr>
+          <w:lang w:val="es-PE"/>
+        </w:rPr>
+        <w:t xml:space="preserve">18/10/2021: No funcionó lo que se narró en </w:t>
+      </w:r>
+      <w:proofErr w:type="spellStart"/>
+      <w:r>
+        <w:rPr>
+          <w:lang w:val="es-PE"/>
+        </w:rPr>
+        <w:t>ctc</w:t>
+      </w:r>
+      <w:proofErr w:type="spellEnd"/>
+      <w:r>
+        <w:rPr>
+          <w:lang w:val="es-PE"/>
+        </w:rPr>
+        <w:t xml:space="preserve"> México </w:t>
+      </w:r>
     </w:p>
     <w:sectPr>
       <w:pgSz w:w="11906" w:h="16838"/>

</xml_diff>